<commit_message>
Update description with testcases
</commit_message>
<xml_diff>
--- a/WanPraYai/description.docx
+++ b/WanPraYai/description.docx
@@ -577,7 +577,7 @@
       <w:pPr>
         <w:jc w:val="center"/>
         <w:rPr>
-          <w:rFonts w:ascii="TH SarabunPSK" w:hAnsi="TH SarabunPSK" w:cs="TH SarabunPSK" w:hint="cs"/>
+          <w:rFonts w:ascii="TH SarabunPSK" w:hAnsi="TH SarabunPSK" w:cs="TH SarabunPSK"/>
           <w:sz w:val="32"/>
           <w:szCs w:val="32"/>
         </w:rPr>
@@ -1079,8 +1079,386 @@
           <w:rFonts w:ascii="TH SarabunPSK" w:hAnsi="TH SarabunPSK" w:cs="TH SarabunPSK"/>
           <w:sz w:val="32"/>
           <w:szCs w:val="32"/>
-        </w:rPr>
-      </w:pPr>
+          <w:cs/>
+        </w:rPr>
+      </w:pPr>
+      <w:r>
+        <w:rPr>
+          <w:rFonts w:ascii="TH SarabunPSK" w:hAnsi="TH SarabunPSK" w:cs="TH SarabunPSK"/>
+          <w:sz w:val="32"/>
+          <w:szCs w:val="32"/>
+          <w:cs/>
+        </w:rPr>
+        <w:br w:type="page"/>
+      </w:r>
+    </w:p>
+    <w:p>
+      <w:pPr>
+        <w:jc w:val="center"/>
+        <w:rPr>
+          <w:rFonts w:ascii="TH SarabunPSK" w:hAnsi="TH SarabunPSK" w:cs="TH SarabunPSK"/>
+          <w:b/>
+          <w:bCs/>
+          <w:sz w:val="32"/>
+          <w:szCs w:val="32"/>
+        </w:rPr>
+      </w:pPr>
+      <w:r>
+        <w:rPr>
+          <w:rFonts w:ascii="TH SarabunPSK" w:hAnsi="TH SarabunPSK" w:cs="TH SarabunPSK"/>
+          <w:b/>
+          <w:bCs/>
+          <w:sz w:val="32"/>
+          <w:szCs w:val="32"/>
+        </w:rPr>
+        <w:lastRenderedPageBreak/>
+        <w:t>All Test Cases</w:t>
+      </w:r>
+    </w:p>
+    <w:p>
+      <w:pPr>
+        <w:rPr>
+          <w:rFonts w:ascii="TH SarabunPSK" w:hAnsi="TH SarabunPSK" w:cs="TH SarabunPSK"/>
+          <w:sz w:val="32"/>
+          <w:szCs w:val="32"/>
+        </w:rPr>
+      </w:pPr>
+      <w:r>
+        <w:rPr>
+          <w:rFonts w:ascii="TH SarabunPSK" w:hAnsi="TH SarabunPSK" w:cs="TH SarabunPSK"/>
+          <w:sz w:val="32"/>
+          <w:szCs w:val="32"/>
+        </w:rPr>
+        <w:t>10 15 w</w:t>
+      </w:r>
+    </w:p>
+    <w:p>
+      <w:pPr>
+        <w:rPr>
+          <w:rFonts w:ascii="TH SarabunPSK" w:hAnsi="TH SarabunPSK" w:cs="TH SarabunPSK"/>
+          <w:sz w:val="32"/>
+          <w:szCs w:val="32"/>
+        </w:rPr>
+      </w:pPr>
+      <w:r>
+        <w:rPr>
+          <w:rFonts w:ascii="TH SarabunPSK" w:hAnsi="TH SarabunPSK" w:cs="TH SarabunPSK"/>
+          <w:sz w:val="32"/>
+          <w:szCs w:val="32"/>
+        </w:rPr>
+        <w:t xml:space="preserve">Wan </w:t>
+      </w:r>
+      <w:proofErr w:type="spellStart"/>
+      <w:r>
+        <w:rPr>
+          <w:rFonts w:ascii="TH SarabunPSK" w:hAnsi="TH SarabunPSK" w:cs="TH SarabunPSK"/>
+          <w:sz w:val="32"/>
+          <w:szCs w:val="32"/>
+        </w:rPr>
+        <w:t>Pra</w:t>
+      </w:r>
+      <w:proofErr w:type="spellEnd"/>
+      <w:r>
+        <w:rPr>
+          <w:rFonts w:ascii="TH SarabunPSK" w:hAnsi="TH SarabunPSK" w:cs="TH SarabunPSK"/>
+          <w:sz w:val="32"/>
+          <w:szCs w:val="32"/>
+        </w:rPr>
+        <w:t xml:space="preserve"> </w:t>
+      </w:r>
+      <w:proofErr w:type="spellStart"/>
+      <w:r>
+        <w:rPr>
+          <w:rFonts w:ascii="TH SarabunPSK" w:hAnsi="TH SarabunPSK" w:cs="TH SarabunPSK"/>
+          <w:sz w:val="32"/>
+          <w:szCs w:val="32"/>
+        </w:rPr>
+        <w:t>Yai</w:t>
+      </w:r>
+      <w:proofErr w:type="spellEnd"/>
+    </w:p>
+    <w:p>
+      <w:pPr>
+        <w:rPr>
+          <w:rFonts w:ascii="TH SarabunPSK" w:hAnsi="TH SarabunPSK" w:cs="TH SarabunPSK"/>
+          <w:sz w:val="32"/>
+          <w:szCs w:val="32"/>
+        </w:rPr>
+      </w:pPr>
+    </w:p>
+    <w:p>
+      <w:pPr>
+        <w:rPr>
+          <w:rFonts w:ascii="TH SarabunPSK" w:hAnsi="TH SarabunPSK" w:cs="TH SarabunPSK"/>
+          <w:sz w:val="32"/>
+          <w:szCs w:val="32"/>
+        </w:rPr>
+      </w:pPr>
+      <w:r>
+        <w:rPr>
+          <w:rFonts w:ascii="TH SarabunPSK" w:hAnsi="TH SarabunPSK" w:cs="TH SarabunPSK"/>
+          <w:sz w:val="32"/>
+          <w:szCs w:val="32"/>
+        </w:rPr>
+        <w:t>12 12 W</w:t>
+      </w:r>
+    </w:p>
+    <w:p>
+      <w:pPr>
+        <w:rPr>
+          <w:rFonts w:ascii="TH SarabunPSK" w:hAnsi="TH SarabunPSK" w:cs="TH SarabunPSK"/>
+          <w:sz w:val="32"/>
+          <w:szCs w:val="32"/>
+        </w:rPr>
+      </w:pPr>
+      <w:r>
+        <w:rPr>
+          <w:rFonts w:ascii="TH SarabunPSK" w:hAnsi="TH SarabunPSK" w:cs="TH SarabunPSK"/>
+          <w:sz w:val="32"/>
+          <w:szCs w:val="32"/>
+        </w:rPr>
+        <w:t>Normal Day</w:t>
+      </w:r>
+    </w:p>
+    <w:p>
+      <w:pPr>
+        <w:rPr>
+          <w:rFonts w:ascii="TH SarabunPSK" w:hAnsi="TH SarabunPSK" w:cs="TH SarabunPSK"/>
+          <w:sz w:val="32"/>
+          <w:szCs w:val="32"/>
+        </w:rPr>
+      </w:pPr>
+    </w:p>
+    <w:p>
+      <w:pPr>
+        <w:rPr>
+          <w:rFonts w:ascii="TH SarabunPSK" w:hAnsi="TH SarabunPSK" w:cs="TH SarabunPSK"/>
+          <w:sz w:val="32"/>
+          <w:szCs w:val="32"/>
+        </w:rPr>
+      </w:pPr>
+      <w:r>
+        <w:rPr>
+          <w:rFonts w:ascii="TH SarabunPSK" w:hAnsi="TH SarabunPSK" w:cs="TH SarabunPSK"/>
+          <w:sz w:val="32"/>
+          <w:szCs w:val="32"/>
+        </w:rPr>
+        <w:t>5 8 w</w:t>
+      </w:r>
+    </w:p>
+    <w:p>
+      <w:pPr>
+        <w:rPr>
+          <w:rFonts w:ascii="TH SarabunPSK" w:hAnsi="TH SarabunPSK" w:cs="TH SarabunPSK"/>
+          <w:sz w:val="32"/>
+          <w:szCs w:val="32"/>
+        </w:rPr>
+      </w:pPr>
+      <w:r>
+        <w:rPr>
+          <w:rFonts w:ascii="TH SarabunPSK" w:hAnsi="TH SarabunPSK" w:cs="TH SarabunPSK"/>
+          <w:sz w:val="32"/>
+          <w:szCs w:val="32"/>
+        </w:rPr>
+        <w:t>Normal Day</w:t>
+      </w:r>
+    </w:p>
+    <w:p>
+      <w:pPr>
+        <w:rPr>
+          <w:rFonts w:ascii="TH SarabunPSK" w:hAnsi="TH SarabunPSK" w:cs="TH SarabunPSK" w:hint="cs"/>
+          <w:sz w:val="32"/>
+          <w:szCs w:val="32"/>
+          <w:cs/>
+        </w:rPr>
+      </w:pPr>
+    </w:p>
+    <w:p>
+      <w:pPr>
+        <w:rPr>
+          <w:rFonts w:ascii="TH SarabunPSK" w:hAnsi="TH SarabunPSK" w:cs="TH SarabunPSK"/>
+          <w:sz w:val="32"/>
+          <w:szCs w:val="32"/>
+        </w:rPr>
+      </w:pPr>
+      <w:r>
+        <w:rPr>
+          <w:rFonts w:ascii="TH SarabunPSK" w:hAnsi="TH SarabunPSK" w:cs="TH SarabunPSK"/>
+          <w:sz w:val="32"/>
+          <w:szCs w:val="32"/>
+        </w:rPr>
+        <w:t>6 15 W</w:t>
+      </w:r>
+    </w:p>
+    <w:p>
+      <w:pPr>
+        <w:tabs>
+          <w:tab w:val="left" w:pos="5538"/>
+        </w:tabs>
+        <w:rPr>
+          <w:rFonts w:ascii="TH SarabunPSK" w:hAnsi="TH SarabunPSK" w:cs="TH SarabunPSK"/>
+          <w:sz w:val="32"/>
+          <w:szCs w:val="32"/>
+        </w:rPr>
+      </w:pPr>
+      <w:r>
+        <w:rPr>
+          <w:rFonts w:ascii="TH SarabunPSK" w:hAnsi="TH SarabunPSK" w:cs="TH SarabunPSK"/>
+          <w:sz w:val="32"/>
+          <w:szCs w:val="32"/>
+        </w:rPr>
+        <w:t xml:space="preserve">Wan </w:t>
+      </w:r>
+      <w:proofErr w:type="spellStart"/>
+      <w:r>
+        <w:rPr>
+          <w:rFonts w:ascii="TH SarabunPSK" w:hAnsi="TH SarabunPSK" w:cs="TH SarabunPSK"/>
+          <w:sz w:val="32"/>
+          <w:szCs w:val="32"/>
+        </w:rPr>
+        <w:t>Pra</w:t>
+      </w:r>
+      <w:proofErr w:type="spellEnd"/>
+      <w:r>
+        <w:rPr>
+          <w:rFonts w:ascii="TH SarabunPSK" w:hAnsi="TH SarabunPSK" w:cs="TH SarabunPSK"/>
+          <w:sz w:val="32"/>
+          <w:szCs w:val="32"/>
+        </w:rPr>
+        <w:t xml:space="preserve"> </w:t>
+      </w:r>
+      <w:proofErr w:type="spellStart"/>
+      <w:r>
+        <w:rPr>
+          <w:rFonts w:ascii="TH SarabunPSK" w:hAnsi="TH SarabunPSK" w:cs="TH SarabunPSK"/>
+          <w:sz w:val="32"/>
+          <w:szCs w:val="32"/>
+        </w:rPr>
+        <w:t>Yai</w:t>
+      </w:r>
+      <w:proofErr w:type="spellEnd"/>
+      <w:r>
+        <w:rPr>
+          <w:rFonts w:ascii="TH SarabunPSK" w:hAnsi="TH SarabunPSK" w:cs="TH SarabunPSK"/>
+          <w:sz w:val="32"/>
+          <w:szCs w:val="32"/>
+        </w:rPr>
+        <w:tab/>
+      </w:r>
+    </w:p>
+    <w:p>
+      <w:pPr>
+        <w:rPr>
+          <w:rFonts w:ascii="TH SarabunPSK" w:hAnsi="TH SarabunPSK" w:cs="TH SarabunPSK"/>
+          <w:sz w:val="32"/>
+          <w:szCs w:val="32"/>
+        </w:rPr>
+      </w:pPr>
+    </w:p>
+    <w:p>
+      <w:pPr>
+        <w:rPr>
+          <w:rFonts w:ascii="TH SarabunPSK" w:hAnsi="TH SarabunPSK" w:cs="TH SarabunPSK"/>
+          <w:sz w:val="32"/>
+          <w:szCs w:val="32"/>
+        </w:rPr>
+      </w:pPr>
+      <w:r>
+        <w:rPr>
+          <w:rFonts w:ascii="TH SarabunPSK" w:hAnsi="TH SarabunPSK" w:cs="TH SarabunPSK"/>
+          <w:sz w:val="32"/>
+          <w:szCs w:val="32"/>
+        </w:rPr>
+        <w:t>1 1 W</w:t>
+      </w:r>
+    </w:p>
+    <w:p>
+      <w:pPr>
+        <w:rPr>
+          <w:rFonts w:ascii="TH SarabunPSK" w:hAnsi="TH SarabunPSK" w:cs="TH SarabunPSK"/>
+          <w:sz w:val="32"/>
+          <w:szCs w:val="32"/>
+        </w:rPr>
+      </w:pPr>
+      <w:r>
+        <w:rPr>
+          <w:rFonts w:ascii="TH SarabunPSK" w:hAnsi="TH SarabunPSK" w:cs="TH SarabunPSK"/>
+          <w:sz w:val="32"/>
+          <w:szCs w:val="32"/>
+        </w:rPr>
+        <w:t>Normal Day</w:t>
+      </w:r>
+    </w:p>
+    <w:p>
+      <w:pPr>
+        <w:rPr>
+          <w:rFonts w:ascii="TH SarabunPSK" w:hAnsi="TH SarabunPSK" w:cs="TH SarabunPSK"/>
+          <w:sz w:val="32"/>
+          <w:szCs w:val="32"/>
+        </w:rPr>
+      </w:pPr>
+    </w:p>
+    <w:p>
+      <w:pPr>
+        <w:rPr>
+          <w:rFonts w:ascii="TH SarabunPSK" w:hAnsi="TH SarabunPSK" w:cs="TH SarabunPSK"/>
+          <w:sz w:val="32"/>
+          <w:szCs w:val="32"/>
+        </w:rPr>
+      </w:pPr>
+      <w:r>
+        <w:rPr>
+          <w:rFonts w:ascii="TH SarabunPSK" w:hAnsi="TH SarabunPSK" w:cs="TH SarabunPSK"/>
+          <w:sz w:val="32"/>
+          <w:szCs w:val="32"/>
+        </w:rPr>
+        <w:t>10 15 w</w:t>
+      </w:r>
+    </w:p>
+    <w:p>
+      <w:pPr>
+        <w:rPr>
+          <w:rFonts w:ascii="TH SarabunPSK" w:hAnsi="TH SarabunPSK" w:cs="TH SarabunPSK"/>
+          <w:sz w:val="32"/>
+          <w:szCs w:val="32"/>
+        </w:rPr>
+      </w:pPr>
+      <w:r>
+        <w:rPr>
+          <w:rFonts w:ascii="TH SarabunPSK" w:hAnsi="TH SarabunPSK" w:cs="TH SarabunPSK"/>
+          <w:sz w:val="32"/>
+          <w:szCs w:val="32"/>
+        </w:rPr>
+        <w:t xml:space="preserve">Wan </w:t>
+      </w:r>
+      <w:proofErr w:type="spellStart"/>
+      <w:r>
+        <w:rPr>
+          <w:rFonts w:ascii="TH SarabunPSK" w:hAnsi="TH SarabunPSK" w:cs="TH SarabunPSK"/>
+          <w:sz w:val="32"/>
+          <w:szCs w:val="32"/>
+        </w:rPr>
+        <w:t>Pra</w:t>
+      </w:r>
+      <w:proofErr w:type="spellEnd"/>
+      <w:r>
+        <w:rPr>
+          <w:rFonts w:ascii="TH SarabunPSK" w:hAnsi="TH SarabunPSK" w:cs="TH SarabunPSK"/>
+          <w:sz w:val="32"/>
+          <w:szCs w:val="32"/>
+        </w:rPr>
+        <w:t xml:space="preserve"> </w:t>
+      </w:r>
+      <w:proofErr w:type="spellStart"/>
+      <w:r>
+        <w:rPr>
+          <w:rFonts w:ascii="TH SarabunPSK" w:hAnsi="TH SarabunPSK" w:cs="TH SarabunPSK"/>
+          <w:sz w:val="32"/>
+          <w:szCs w:val="32"/>
+        </w:rPr>
+        <w:t>Yai</w:t>
+      </w:r>
+      <w:proofErr w:type="spellEnd"/>
       <w:r>
         <w:rPr>
           <w:rFonts w:ascii="TH SarabunPSK" w:hAnsi="TH SarabunPSK" w:cs="TH SarabunPSK"/>
@@ -1091,6 +1469,7 @@
       </w:r>
     </w:p>
     <w:sectPr>
+      <w:headerReference w:type="default" r:id="rId6"/>
       <w:pgSz w:w="11906" w:h="16838"/>
       <w:pgMar w:top="1440" w:right="1440" w:bottom="1440" w:left="1440" w:header="708" w:footer="708" w:gutter="0"/>
       <w:cols w:space="708"/>
@@ -1098,6 +1477,101 @@
     </w:sectPr>
   </w:body>
 </w:document>
+</file>
+
+<file path=word/endnotes.xml><?xml version="1.0" encoding="utf-8"?>
+<w:endnotes xmlns:wpc="http://schemas.microsoft.com/office/word/2010/wordprocessingCanvas" xmlns:cx="http://schemas.microsoft.com/office/drawing/2014/chartex" xmlns:cx1="http://schemas.microsoft.com/office/drawing/2015/9/8/chartex" xmlns:cx2="http://schemas.microsoft.com/office/drawing/2015/10/21/chartex" xmlns:cx3="http://schemas.microsoft.com/office/drawing/2016/5/9/chartex" xmlns:cx4="http://schemas.microsoft.com/office/drawing/2016/5/10/chartex" xmlns:cx5="http://schemas.microsoft.com/office/drawing/2016/5/11/chartex" xmlns:cx6="http://schemas.microsoft.com/office/drawing/2016/5/12/chartex" xmlns:cx7="http://schemas.microsoft.com/office/drawing/2016/5/13/chartex" xmlns:cx8="http://schemas.microsoft.com/office/drawing/2016/5/14/chartex" xmlns:mc="http://schemas.openxmlformats.org/markup-compatibility/2006" xmlns:aink="http://schemas.microsoft.com/office/drawing/2016/ink" xmlns:am3d="http://schemas.microsoft.com/office/drawing/2017/model3d" xmlns:o="urn:schemas-microsoft-com:office:office" xmlns:r="http://schemas.openxmlformats.org/officeDocument/2006/relationships" xmlns:m="http://schemas.openxmlformats.org/officeDocument/2006/math" xmlns:v="urn:schemas-microsoft-com:vml" xmlns:wp14="http://schemas.microsoft.com/office/word/2010/wordprocessingDrawing" xmlns:wp="http://schemas.openxmlformats.org/drawingml/2006/wordprocessingDrawing" xmlns:w10="urn:schemas-microsoft-com:office:word" xmlns:w="http://schemas.openxmlformats.org/wordprocessingml/2006/main" xmlns:w14="http://schemas.microsoft.com/office/word/2010/wordml" xmlns:w15="http://schemas.microsoft.com/office/word/2012/wordml" xmlns:w16cex="http://schemas.microsoft.com/office/word/2018/wordml/cex" xmlns:w16cid="http://schemas.microsoft.com/office/word/2016/wordml/cid" xmlns:w16="http://schemas.microsoft.com/office/word/2018/wordml" xmlns:w16sdtdh="http://schemas.microsoft.com/office/word/2020/wordml/sdtdatahash" xmlns:w16se="http://schemas.microsoft.com/office/word/2015/wordml/symex" xmlns:wpg="http://schemas.microsoft.com/office/word/2010/wordprocessingGroup" xmlns:wpi="http://schemas.microsoft.com/office/word/2010/wordprocessingInk" xmlns:wne="http://schemas.microsoft.com/office/word/2006/wordml" xmlns:wps="http://schemas.microsoft.com/office/word/2010/wordprocessingShape" mc:Ignorable="w14 w15 w16se w16cid w16 w16cex w16sdtdh wp14">
+  <w:endnote w:type="separator" w:id="-1">
+    <w:p>
+      <w:pPr>
+        <w:spacing w:after="0" w:line="240" w:lineRule="auto"/>
+      </w:pPr>
+      <w:r>
+        <w:separator/>
+      </w:r>
+    </w:p>
+  </w:endnote>
+  <w:endnote w:type="continuationSeparator" w:id="0">
+    <w:p>
+      <w:pPr>
+        <w:spacing w:after="0" w:line="240" w:lineRule="auto"/>
+      </w:pPr>
+      <w:r>
+        <w:continuationSeparator/>
+      </w:r>
+    </w:p>
+  </w:endnote>
+</w:endnotes>
+</file>
+
+<file path=word/footnotes.xml><?xml version="1.0" encoding="utf-8"?>
+<w:footnotes xmlns:wpc="http://schemas.microsoft.com/office/word/2010/wordprocessingCanvas" xmlns:cx="http://schemas.microsoft.com/office/drawing/2014/chartex" xmlns:cx1="http://schemas.microsoft.com/office/drawing/2015/9/8/chartex" xmlns:cx2="http://schemas.microsoft.com/office/drawing/2015/10/21/chartex" xmlns:cx3="http://schemas.microsoft.com/office/drawing/2016/5/9/chartex" xmlns:cx4="http://schemas.microsoft.com/office/drawing/2016/5/10/chartex" xmlns:cx5="http://schemas.microsoft.com/office/drawing/2016/5/11/chartex" xmlns:cx6="http://schemas.microsoft.com/office/drawing/2016/5/12/chartex" xmlns:cx7="http://schemas.microsoft.com/office/drawing/2016/5/13/chartex" xmlns:cx8="http://schemas.microsoft.com/office/drawing/2016/5/14/chartex" xmlns:mc="http://schemas.openxmlformats.org/markup-compatibility/2006" xmlns:aink="http://schemas.microsoft.com/office/drawing/2016/ink" xmlns:am3d="http://schemas.microsoft.com/office/drawing/2017/model3d" xmlns:o="urn:schemas-microsoft-com:office:office" xmlns:r="http://schemas.openxmlformats.org/officeDocument/2006/relationships" xmlns:m="http://schemas.openxmlformats.org/officeDocument/2006/math" xmlns:v="urn:schemas-microsoft-com:vml" xmlns:wp14="http://schemas.microsoft.com/office/word/2010/wordprocessingDrawing" xmlns:wp="http://schemas.openxmlformats.org/drawingml/2006/wordprocessingDrawing" xmlns:w10="urn:schemas-microsoft-com:office:word" xmlns:w="http://schemas.openxmlformats.org/wordprocessingml/2006/main" xmlns:w14="http://schemas.microsoft.com/office/word/2010/wordml" xmlns:w15="http://schemas.microsoft.com/office/word/2012/wordml" xmlns:w16cex="http://schemas.microsoft.com/office/word/2018/wordml/cex" xmlns:w16cid="http://schemas.microsoft.com/office/word/2016/wordml/cid" xmlns:w16="http://schemas.microsoft.com/office/word/2018/wordml" xmlns:w16sdtdh="http://schemas.microsoft.com/office/word/2020/wordml/sdtdatahash" xmlns:w16se="http://schemas.microsoft.com/office/word/2015/wordml/symex" xmlns:wpg="http://schemas.microsoft.com/office/word/2010/wordprocessingGroup" xmlns:wpi="http://schemas.microsoft.com/office/word/2010/wordprocessingInk" xmlns:wne="http://schemas.microsoft.com/office/word/2006/wordml" xmlns:wps="http://schemas.microsoft.com/office/word/2010/wordprocessingShape" mc:Ignorable="w14 w15 w16se w16cid w16 w16cex w16sdtdh wp14">
+  <w:footnote w:type="separator" w:id="-1">
+    <w:p>
+      <w:pPr>
+        <w:spacing w:after="0" w:line="240" w:lineRule="auto"/>
+      </w:pPr>
+      <w:r>
+        <w:separator/>
+      </w:r>
+    </w:p>
+  </w:footnote>
+  <w:footnote w:type="continuationSeparator" w:id="0">
+    <w:p>
+      <w:pPr>
+        <w:spacing w:after="0" w:line="240" w:lineRule="auto"/>
+      </w:pPr>
+      <w:r>
+        <w:continuationSeparator/>
+      </w:r>
+    </w:p>
+  </w:footnote>
+</w:footnotes>
+</file>
+
+<file path=word/header1.xml><?xml version="1.0" encoding="utf-8"?>
+<w:hdr xmlns:wpc="http://schemas.microsoft.com/office/word/2010/wordprocessingCanvas" xmlns:cx="http://schemas.microsoft.com/office/drawing/2014/chartex" xmlns:cx1="http://schemas.microsoft.com/office/drawing/2015/9/8/chartex" xmlns:cx2="http://schemas.microsoft.com/office/drawing/2015/10/21/chartex" xmlns:cx3="http://schemas.microsoft.com/office/drawing/2016/5/9/chartex" xmlns:cx4="http://schemas.microsoft.com/office/drawing/2016/5/10/chartex" xmlns:cx5="http://schemas.microsoft.com/office/drawing/2016/5/11/chartex" xmlns:cx6="http://schemas.microsoft.com/office/drawing/2016/5/12/chartex" xmlns:cx7="http://schemas.microsoft.com/office/drawing/2016/5/13/chartex" xmlns:cx8="http://schemas.microsoft.com/office/drawing/2016/5/14/chartex" xmlns:mc="http://schemas.openxmlformats.org/markup-compatibility/2006" xmlns:aink="http://schemas.microsoft.com/office/drawing/2016/ink" xmlns:am3d="http://schemas.microsoft.com/office/drawing/2017/model3d" xmlns:o="urn:schemas-microsoft-com:office:office" xmlns:r="http://schemas.openxmlformats.org/officeDocument/2006/relationships" xmlns:m="http://schemas.openxmlformats.org/officeDocument/2006/math" xmlns:v="urn:schemas-microsoft-com:vml" xmlns:wp14="http://schemas.microsoft.com/office/word/2010/wordprocessingDrawing" xmlns:wp="http://schemas.openxmlformats.org/drawingml/2006/wordprocessingDrawing" xmlns:w10="urn:schemas-microsoft-com:office:word" xmlns:w="http://schemas.openxmlformats.org/wordprocessingml/2006/main" xmlns:w14="http://schemas.microsoft.com/office/word/2010/wordml" xmlns:w15="http://schemas.microsoft.com/office/word/2012/wordml" xmlns:w16cex="http://schemas.microsoft.com/office/word/2018/wordml/cex" xmlns:w16cid="http://schemas.microsoft.com/office/word/2016/wordml/cid" xmlns:w16="http://schemas.microsoft.com/office/word/2018/wordml" xmlns:w16sdtdh="http://schemas.microsoft.com/office/word/2020/wordml/sdtdatahash" xmlns:w16se="http://schemas.microsoft.com/office/word/2015/wordml/symex" xmlns:wpg="http://schemas.microsoft.com/office/word/2010/wordprocessingGroup" xmlns:wpi="http://schemas.microsoft.com/office/word/2010/wordprocessingInk" xmlns:wne="http://schemas.microsoft.com/office/word/2006/wordml" xmlns:wps="http://schemas.microsoft.com/office/word/2010/wordprocessingShape" mc:Ignorable="w14 w15 w16se w16cid w16 w16cex w16sdtdh wp14">
+  <w:sdt>
+    <w:sdtPr>
+      <w:id w:val="-1565336840"/>
+      <w:docPartObj>
+        <w:docPartGallery w:val="Page Numbers (Top of Page)"/>
+        <w:docPartUnique/>
+      </w:docPartObj>
+    </w:sdtPr>
+    <w:sdtContent>
+      <w:p>
+        <w:pPr>
+          <w:pStyle w:val="a4"/>
+          <w:jc w:val="right"/>
+        </w:pPr>
+        <w:r>
+          <w:fldChar w:fldCharType="begin"/>
+        </w:r>
+        <w:r>
+          <w:instrText>PAGE   \* MERGEFORMAT</w:instrText>
+        </w:r>
+        <w:r>
+          <w:fldChar w:fldCharType="separate"/>
+        </w:r>
+        <w:r>
+          <w:rPr>
+            <w:lang w:val="th-TH"/>
+          </w:rPr>
+          <w:t>2</w:t>
+        </w:r>
+        <w:r>
+          <w:fldChar w:fldCharType="end"/>
+        </w:r>
+      </w:p>
+    </w:sdtContent>
+  </w:sdt>
+  <w:p>
+    <w:pPr>
+      <w:pStyle w:val="a4"/>
+    </w:pPr>
+  </w:p>
+</w:hdr>
 </file>
 
 <file path=word/styles.xml><?xml version="1.0" encoding="utf-8"?>
@@ -1621,6 +2095,50 @@
       </w:tcPr>
     </w:tblStylePr>
   </w:style>
+  <w:style w:type="paragraph" w:styleId="a4">
+    <w:name w:val="header"/>
+    <w:basedOn w:val="a"/>
+    <w:link w:val="a5"/>
+    <w:uiPriority w:val="99"/>
+    <w:unhideWhenUsed/>
+    <w:rsid w:val="00E75A73"/>
+    <w:pPr>
+      <w:tabs>
+        <w:tab w:val="center" w:pos="4513"/>
+        <w:tab w:val="right" w:pos="9026"/>
+      </w:tabs>
+      <w:spacing w:after="0" w:line="240" w:lineRule="auto"/>
+    </w:pPr>
+  </w:style>
+  <w:style w:type="character" w:customStyle="1" w:styleId="a5">
+    <w:name w:val="หัวกระดาษ อักขระ"/>
+    <w:basedOn w:val="a0"/>
+    <w:link w:val="a4"/>
+    <w:uiPriority w:val="99"/>
+    <w:rsid w:val="00E75A73"/>
+  </w:style>
+  <w:style w:type="paragraph" w:styleId="a6">
+    <w:name w:val="footer"/>
+    <w:basedOn w:val="a"/>
+    <w:link w:val="a7"/>
+    <w:uiPriority w:val="99"/>
+    <w:unhideWhenUsed/>
+    <w:rsid w:val="00E75A73"/>
+    <w:pPr>
+      <w:tabs>
+        <w:tab w:val="center" w:pos="4513"/>
+        <w:tab w:val="right" w:pos="9026"/>
+      </w:tabs>
+      <w:spacing w:after="0" w:line="240" w:lineRule="auto"/>
+    </w:pPr>
+  </w:style>
+  <w:style w:type="character" w:customStyle="1" w:styleId="a7">
+    <w:name w:val="ท้ายกระดาษ อักขระ"/>
+    <w:basedOn w:val="a0"/>
+    <w:link w:val="a6"/>
+    <w:uiPriority w:val="99"/>
+    <w:rsid w:val="00E75A73"/>
+  </w:style>
 </w:styles>
 </file>
 

</xml_diff>